<commit_message>
Update REP AERO Feuiille de route.docx
</commit_message>
<xml_diff>
--- a/Architecture/2 - Feuille de route/REP AERO Feuiille de route.docx
+++ b/Architecture/2 - Feuille de route/REP AERO Feuiille de route.docx
@@ -16,7 +16,8 @@
           <w:szCs w:val="72"/>
         </w:rPr>
       </w:pPr>
-      <w:bookmarkStart w:id="0" w:name="_Toc115007886"/>
+      <w:bookmarkStart w:id="0" w:name="_Toc118030533"/>
+      <w:bookmarkStart w:id="1" w:name="_Toc118031133"/>
       <w:r>
         <w:rPr>
           <w:rStyle w:val="Rfrenceintense"/>
@@ -34,6 +35,7 @@
         <w:t xml:space="preserve"> de la migration d’architecture</w:t>
       </w:r>
       <w:bookmarkEnd w:id="0"/>
+      <w:bookmarkEnd w:id="1"/>
     </w:p>
     <w:p/>
     <w:p/>
@@ -323,8 +325,8 @@
           <w:rStyle w:val="Titre1Car"/>
         </w:rPr>
       </w:pPr>
-      <w:bookmarkStart w:id="1" w:name="_Toc114426419"/>
-      <w:bookmarkStart w:id="2" w:name="_Toc115007887"/>
+      <w:bookmarkStart w:id="2" w:name="_Toc114426419"/>
+      <w:bookmarkStart w:id="3" w:name="_Toc118031134"/>
       <w:r>
         <w:rPr>
           <w:rStyle w:val="Titre1Car"/>
@@ -332,18 +334,12 @@
         <w:lastRenderedPageBreak/>
         <w:t>Table des matières</w:t>
       </w:r>
-      <w:bookmarkEnd w:id="1"/>
       <w:bookmarkEnd w:id="2"/>
+      <w:bookmarkEnd w:id="3"/>
     </w:p>
+    <w:p/>
     <w:sdt>
       <w:sdtPr>
-        <w:rPr>
-          <w:rFonts w:asciiTheme="minorHAnsi" w:eastAsiaTheme="minorHAnsi" w:hAnsiTheme="minorHAnsi" w:cstheme="minorBidi"/>
-          <w:color w:val="auto"/>
-          <w:sz w:val="22"/>
-          <w:szCs w:val="22"/>
-          <w:lang w:eastAsia="en-US"/>
-        </w:rPr>
         <w:id w:val="-610658593"/>
         <w:docPartObj>
           <w:docPartGallery w:val="Table of Contents"/>
@@ -357,11 +353,6 @@
         </w:rPr>
       </w:sdtEndPr>
       <w:sdtContent>
-        <w:p>
-          <w:pPr>
-            <w:pStyle w:val="En-ttedetabledesmatires"/>
-          </w:pPr>
-        </w:p>
         <w:p>
           <w:pPr>
             <w:pStyle w:val="TM1"/>
@@ -383,7 +374,7 @@
           <w:r>
             <w:fldChar w:fldCharType="separate"/>
           </w:r>
-          <w:hyperlink w:anchor="_Toc115007886" w:history="1">
+          <w:hyperlink w:anchor="_Toc118031133" w:history="1">
             <w:r>
               <w:rPr>
                 <w:rStyle w:val="Lienhypertexte"/>
@@ -414,7 +405,7 @@
                 <w:noProof/>
                 <w:webHidden/>
               </w:rPr>
-              <w:instrText xml:space="preserve"> PAGEREF _Toc115007886 \h </w:instrText>
+              <w:instrText xml:space="preserve"> PAGEREF _Toc118031133 \h </w:instrText>
             </w:r>
             <w:r>
               <w:rPr>
@@ -457,7 +448,7 @@
               <w:lang w:eastAsia="fr-FR"/>
             </w:rPr>
           </w:pPr>
-          <w:hyperlink w:anchor="_Toc115007887" w:history="1">
+          <w:hyperlink w:anchor="_Toc118031134" w:history="1">
             <w:r>
               <w:rPr>
                 <w:rStyle w:val="Lienhypertexte"/>
@@ -484,7 +475,7 @@
                 <w:noProof/>
                 <w:webHidden/>
               </w:rPr>
-              <w:instrText xml:space="preserve"> PAGEREF _Toc115007887 \h </w:instrText>
+              <w:instrText xml:space="preserve"> PAGEREF _Toc118031134 \h </w:instrText>
             </w:r>
             <w:r>
               <w:rPr>
@@ -528,7 +519,7 @@
               <w:lang w:eastAsia="fr-FR"/>
             </w:rPr>
           </w:pPr>
-          <w:hyperlink w:anchor="_Toc115007888" w:history="1">
+          <w:hyperlink w:anchor="_Toc118031135" w:history="1">
             <w:r>
               <w:rPr>
                 <w:rStyle w:val="Lienhypertexte"/>
@@ -549,7 +540,7 @@
                 <w:rStyle w:val="Lienhypertexte"/>
                 <w:noProof/>
               </w:rPr>
-              <w:t>Les principaux jalons</w:t>
+              <w:t>Objectif de ce document</w:t>
             </w:r>
             <w:r>
               <w:rPr>
@@ -570,7 +561,7 @@
                 <w:noProof/>
                 <w:webHidden/>
               </w:rPr>
-              <w:instrText xml:space="preserve"> PAGEREF _Toc115007888 \h </w:instrText>
+              <w:instrText xml:space="preserve"> PAGEREF _Toc118031135 \h </w:instrText>
             </w:r>
             <w:r>
               <w:rPr>
@@ -614,7 +605,7 @@
               <w:lang w:eastAsia="fr-FR"/>
             </w:rPr>
           </w:pPr>
-          <w:hyperlink w:anchor="_Toc115007889" w:history="1">
+          <w:hyperlink w:anchor="_Toc118031136" w:history="1">
             <w:r>
               <w:rPr>
                 <w:rStyle w:val="Lienhypertexte"/>
@@ -635,7 +626,7 @@
                 <w:rStyle w:val="Lienhypertexte"/>
                 <w:noProof/>
               </w:rPr>
-              <w:t>Les Livrables</w:t>
+              <w:t>Le projet</w:t>
             </w:r>
             <w:r>
               <w:rPr>
@@ -656,7 +647,7 @@
                 <w:noProof/>
                 <w:webHidden/>
               </w:rPr>
-              <w:instrText xml:space="preserve"> PAGEREF _Toc115007889 \h </w:instrText>
+              <w:instrText xml:space="preserve"> PAGEREF _Toc118031136 \h </w:instrText>
             </w:r>
             <w:r>
               <w:rPr>
@@ -677,6 +668,264 @@
                 <w:webHidden/>
               </w:rPr>
               <w:t>3</w:t>
+            </w:r>
+            <w:r>
+              <w:rPr>
+                <w:noProof/>
+                <w:webHidden/>
+              </w:rPr>
+              <w:fldChar w:fldCharType="end"/>
+            </w:r>
+          </w:hyperlink>
+        </w:p>
+        <w:p>
+          <w:pPr>
+            <w:pStyle w:val="TM2"/>
+            <w:tabs>
+              <w:tab w:val="left" w:pos="880"/>
+              <w:tab w:val="right" w:leader="dot" w:pos="9062"/>
+            </w:tabs>
+            <w:rPr>
+              <w:rFonts w:eastAsiaTheme="minorEastAsia"/>
+              <w:noProof/>
+              <w:lang w:eastAsia="fr-FR"/>
+            </w:rPr>
+          </w:pPr>
+          <w:hyperlink w:anchor="_Toc118031137" w:history="1">
+            <w:r>
+              <w:rPr>
+                <w:rStyle w:val="Lienhypertexte"/>
+                <w:noProof/>
+              </w:rPr>
+              <w:t>2.1</w:t>
+            </w:r>
+            <w:r>
+              <w:rPr>
+                <w:rFonts w:eastAsiaTheme="minorEastAsia"/>
+                <w:noProof/>
+                <w:lang w:eastAsia="fr-FR"/>
+              </w:rPr>
+              <w:tab/>
+            </w:r>
+            <w:r>
+              <w:rPr>
+                <w:rStyle w:val="Lienhypertexte"/>
+                <w:noProof/>
+              </w:rPr>
+              <w:t>Description</w:t>
+            </w:r>
+            <w:r>
+              <w:rPr>
+                <w:noProof/>
+                <w:webHidden/>
+              </w:rPr>
+              <w:tab/>
+            </w:r>
+            <w:r>
+              <w:rPr>
+                <w:noProof/>
+                <w:webHidden/>
+              </w:rPr>
+              <w:fldChar w:fldCharType="begin"/>
+            </w:r>
+            <w:r>
+              <w:rPr>
+                <w:noProof/>
+                <w:webHidden/>
+              </w:rPr>
+              <w:instrText xml:space="preserve"> PAGEREF _Toc118031137 \h </w:instrText>
+            </w:r>
+            <w:r>
+              <w:rPr>
+                <w:noProof/>
+                <w:webHidden/>
+              </w:rPr>
+            </w:r>
+            <w:r>
+              <w:rPr>
+                <w:noProof/>
+                <w:webHidden/>
+              </w:rPr>
+              <w:fldChar w:fldCharType="separate"/>
+            </w:r>
+            <w:r>
+              <w:rPr>
+                <w:noProof/>
+                <w:webHidden/>
+              </w:rPr>
+              <w:t>3</w:t>
+            </w:r>
+            <w:r>
+              <w:rPr>
+                <w:noProof/>
+                <w:webHidden/>
+              </w:rPr>
+              <w:fldChar w:fldCharType="end"/>
+            </w:r>
+          </w:hyperlink>
+        </w:p>
+        <w:p>
+          <w:pPr>
+            <w:pStyle w:val="TM2"/>
+            <w:tabs>
+              <w:tab w:val="left" w:pos="880"/>
+              <w:tab w:val="right" w:leader="dot" w:pos="9062"/>
+            </w:tabs>
+            <w:rPr>
+              <w:rFonts w:eastAsiaTheme="minorEastAsia"/>
+              <w:noProof/>
+              <w:lang w:eastAsia="fr-FR"/>
+            </w:rPr>
+          </w:pPr>
+          <w:hyperlink w:anchor="_Toc118031138" w:history="1">
+            <w:r>
+              <w:rPr>
+                <w:rStyle w:val="Lienhypertexte"/>
+                <w:noProof/>
+              </w:rPr>
+              <w:t>2.2</w:t>
+            </w:r>
+            <w:r>
+              <w:rPr>
+                <w:rFonts w:eastAsiaTheme="minorEastAsia"/>
+                <w:noProof/>
+                <w:lang w:eastAsia="fr-FR"/>
+              </w:rPr>
+              <w:tab/>
+            </w:r>
+            <w:r>
+              <w:rPr>
+                <w:rStyle w:val="Lienhypertexte"/>
+                <w:noProof/>
+              </w:rPr>
+              <w:t>Objectifs du projet</w:t>
+            </w:r>
+            <w:r>
+              <w:rPr>
+                <w:noProof/>
+                <w:webHidden/>
+              </w:rPr>
+              <w:tab/>
+            </w:r>
+            <w:r>
+              <w:rPr>
+                <w:noProof/>
+                <w:webHidden/>
+              </w:rPr>
+              <w:fldChar w:fldCharType="begin"/>
+            </w:r>
+            <w:r>
+              <w:rPr>
+                <w:noProof/>
+                <w:webHidden/>
+              </w:rPr>
+              <w:instrText xml:space="preserve"> PAGEREF _Toc118031138 \h </w:instrText>
+            </w:r>
+            <w:r>
+              <w:rPr>
+                <w:noProof/>
+                <w:webHidden/>
+              </w:rPr>
+            </w:r>
+            <w:r>
+              <w:rPr>
+                <w:noProof/>
+                <w:webHidden/>
+              </w:rPr>
+              <w:fldChar w:fldCharType="separate"/>
+            </w:r>
+            <w:r>
+              <w:rPr>
+                <w:noProof/>
+                <w:webHidden/>
+              </w:rPr>
+              <w:t>3</w:t>
+            </w:r>
+            <w:r>
+              <w:rPr>
+                <w:noProof/>
+                <w:webHidden/>
+              </w:rPr>
+              <w:fldChar w:fldCharType="end"/>
+            </w:r>
+          </w:hyperlink>
+        </w:p>
+        <w:p>
+          <w:pPr>
+            <w:pStyle w:val="TM2"/>
+            <w:tabs>
+              <w:tab w:val="left" w:pos="880"/>
+              <w:tab w:val="right" w:leader="dot" w:pos="9062"/>
+            </w:tabs>
+            <w:rPr>
+              <w:rFonts w:eastAsiaTheme="minorEastAsia"/>
+              <w:noProof/>
+              <w:lang w:eastAsia="fr-FR"/>
+            </w:rPr>
+          </w:pPr>
+          <w:hyperlink w:anchor="_Toc118031139" w:history="1">
+            <w:r>
+              <w:rPr>
+                <w:rStyle w:val="Lienhypertexte"/>
+                <w:noProof/>
+              </w:rPr>
+              <w:t>2.3</w:t>
+            </w:r>
+            <w:r>
+              <w:rPr>
+                <w:rFonts w:eastAsiaTheme="minorEastAsia"/>
+                <w:noProof/>
+                <w:lang w:eastAsia="fr-FR"/>
+              </w:rPr>
+              <w:tab/>
+            </w:r>
+            <w:r>
+              <w:rPr>
+                <w:rStyle w:val="Lienhypertexte"/>
+                <w:noProof/>
+              </w:rPr>
+              <w:t>Bénéfices</w:t>
+            </w:r>
+            <w:r>
+              <w:rPr>
+                <w:noProof/>
+                <w:webHidden/>
+              </w:rPr>
+              <w:tab/>
+            </w:r>
+            <w:r>
+              <w:rPr>
+                <w:noProof/>
+                <w:webHidden/>
+              </w:rPr>
+              <w:fldChar w:fldCharType="begin"/>
+            </w:r>
+            <w:r>
+              <w:rPr>
+                <w:noProof/>
+                <w:webHidden/>
+              </w:rPr>
+              <w:instrText xml:space="preserve"> PAGEREF _Toc118031139 \h </w:instrText>
+            </w:r>
+            <w:r>
+              <w:rPr>
+                <w:noProof/>
+                <w:webHidden/>
+              </w:rPr>
+            </w:r>
+            <w:r>
+              <w:rPr>
+                <w:noProof/>
+                <w:webHidden/>
+              </w:rPr>
+              <w:fldChar w:fldCharType="separate"/>
+            </w:r>
+            <w:r>
+              <w:rPr>
+                <w:noProof/>
+                <w:webHidden/>
+              </w:rPr>
+              <w:t>4</w:t>
             </w:r>
             <w:r>
               <w:rPr>
@@ -700,7 +949,7 @@
               <w:lang w:eastAsia="fr-FR"/>
             </w:rPr>
           </w:pPr>
-          <w:hyperlink w:anchor="_Toc115007890" w:history="1">
+          <w:hyperlink w:anchor="_Toc118031140" w:history="1">
             <w:r>
               <w:rPr>
                 <w:rStyle w:val="Lienhypertexte"/>
@@ -721,7 +970,7 @@
                 <w:rStyle w:val="Lienhypertexte"/>
                 <w:noProof/>
               </w:rPr>
-              <w:t>Les échéances</w:t>
+              <w:t>Plan de migration axé sur le temps</w:t>
             </w:r>
             <w:r>
               <w:rPr>
@@ -742,7 +991,7 @@
                 <w:noProof/>
                 <w:webHidden/>
               </w:rPr>
-              <w:instrText xml:space="preserve"> PAGEREF _Toc115007890 \h </w:instrText>
+              <w:instrText xml:space="preserve"> PAGEREF _Toc118031140 \h </w:instrText>
             </w:r>
             <w:r>
               <w:rPr>
@@ -762,7 +1011,437 @@
                 <w:noProof/>
                 <w:webHidden/>
               </w:rPr>
-              <w:t>3</w:t>
+              <w:t>4</w:t>
+            </w:r>
+            <w:r>
+              <w:rPr>
+                <w:noProof/>
+                <w:webHidden/>
+              </w:rPr>
+              <w:fldChar w:fldCharType="end"/>
+            </w:r>
+          </w:hyperlink>
+        </w:p>
+        <w:p>
+          <w:pPr>
+            <w:pStyle w:val="TM2"/>
+            <w:tabs>
+              <w:tab w:val="left" w:pos="880"/>
+              <w:tab w:val="right" w:leader="dot" w:pos="9062"/>
+            </w:tabs>
+            <w:rPr>
+              <w:rFonts w:eastAsiaTheme="minorEastAsia"/>
+              <w:noProof/>
+              <w:lang w:eastAsia="fr-FR"/>
+            </w:rPr>
+          </w:pPr>
+          <w:hyperlink w:anchor="_Toc118031141" w:history="1">
+            <w:r>
+              <w:rPr>
+                <w:rStyle w:val="Lienhypertexte"/>
+                <w:noProof/>
+              </w:rPr>
+              <w:t>3.1</w:t>
+            </w:r>
+            <w:r>
+              <w:rPr>
+                <w:rFonts w:eastAsiaTheme="minorEastAsia"/>
+                <w:noProof/>
+                <w:lang w:eastAsia="fr-FR"/>
+              </w:rPr>
+              <w:tab/>
+            </w:r>
+            <w:r>
+              <w:rPr>
+                <w:rStyle w:val="Lienhypertexte"/>
+                <w:noProof/>
+              </w:rPr>
+              <w:t>Description</w:t>
+            </w:r>
+            <w:r>
+              <w:rPr>
+                <w:noProof/>
+                <w:webHidden/>
+              </w:rPr>
+              <w:tab/>
+            </w:r>
+            <w:r>
+              <w:rPr>
+                <w:noProof/>
+                <w:webHidden/>
+              </w:rPr>
+              <w:fldChar w:fldCharType="begin"/>
+            </w:r>
+            <w:r>
+              <w:rPr>
+                <w:noProof/>
+                <w:webHidden/>
+              </w:rPr>
+              <w:instrText xml:space="preserve"> PAGEREF _Toc118031141 \h </w:instrText>
+            </w:r>
+            <w:r>
+              <w:rPr>
+                <w:noProof/>
+                <w:webHidden/>
+              </w:rPr>
+            </w:r>
+            <w:r>
+              <w:rPr>
+                <w:noProof/>
+                <w:webHidden/>
+              </w:rPr>
+              <w:fldChar w:fldCharType="separate"/>
+            </w:r>
+            <w:r>
+              <w:rPr>
+                <w:noProof/>
+                <w:webHidden/>
+              </w:rPr>
+              <w:t>4</w:t>
+            </w:r>
+            <w:r>
+              <w:rPr>
+                <w:noProof/>
+                <w:webHidden/>
+              </w:rPr>
+              <w:fldChar w:fldCharType="end"/>
+            </w:r>
+          </w:hyperlink>
+        </w:p>
+        <w:p>
+          <w:pPr>
+            <w:pStyle w:val="TM2"/>
+            <w:tabs>
+              <w:tab w:val="left" w:pos="880"/>
+              <w:tab w:val="right" w:leader="dot" w:pos="9062"/>
+            </w:tabs>
+            <w:rPr>
+              <w:rFonts w:eastAsiaTheme="minorEastAsia"/>
+              <w:noProof/>
+              <w:lang w:eastAsia="fr-FR"/>
+            </w:rPr>
+          </w:pPr>
+          <w:hyperlink w:anchor="_Toc118031142" w:history="1">
+            <w:r>
+              <w:rPr>
+                <w:rStyle w:val="Lienhypertexte"/>
+                <w:noProof/>
+              </w:rPr>
+              <w:t>3.2</w:t>
+            </w:r>
+            <w:r>
+              <w:rPr>
+                <w:rFonts w:eastAsiaTheme="minorEastAsia"/>
+                <w:noProof/>
+                <w:lang w:eastAsia="fr-FR"/>
+              </w:rPr>
+              <w:tab/>
+            </w:r>
+            <w:r>
+              <w:rPr>
+                <w:rStyle w:val="Lienhypertexte"/>
+                <w:noProof/>
+              </w:rPr>
+              <w:t>Plan de migration</w:t>
+            </w:r>
+            <w:r>
+              <w:rPr>
+                <w:noProof/>
+                <w:webHidden/>
+              </w:rPr>
+              <w:tab/>
+            </w:r>
+            <w:r>
+              <w:rPr>
+                <w:noProof/>
+                <w:webHidden/>
+              </w:rPr>
+              <w:fldChar w:fldCharType="begin"/>
+            </w:r>
+            <w:r>
+              <w:rPr>
+                <w:noProof/>
+                <w:webHidden/>
+              </w:rPr>
+              <w:instrText xml:space="preserve"> PAGEREF _Toc118031142 \h </w:instrText>
+            </w:r>
+            <w:r>
+              <w:rPr>
+                <w:noProof/>
+                <w:webHidden/>
+              </w:rPr>
+            </w:r>
+            <w:r>
+              <w:rPr>
+                <w:noProof/>
+                <w:webHidden/>
+              </w:rPr>
+              <w:fldChar w:fldCharType="separate"/>
+            </w:r>
+            <w:r>
+              <w:rPr>
+                <w:noProof/>
+                <w:webHidden/>
+              </w:rPr>
+              <w:t>4</w:t>
+            </w:r>
+            <w:r>
+              <w:rPr>
+                <w:noProof/>
+                <w:webHidden/>
+              </w:rPr>
+              <w:fldChar w:fldCharType="end"/>
+            </w:r>
+          </w:hyperlink>
+        </w:p>
+        <w:p>
+          <w:pPr>
+            <w:pStyle w:val="TM2"/>
+            <w:tabs>
+              <w:tab w:val="left" w:pos="880"/>
+              <w:tab w:val="right" w:leader="dot" w:pos="9062"/>
+            </w:tabs>
+            <w:rPr>
+              <w:rFonts w:eastAsiaTheme="minorEastAsia"/>
+              <w:noProof/>
+              <w:lang w:eastAsia="fr-FR"/>
+            </w:rPr>
+          </w:pPr>
+          <w:hyperlink w:anchor="_Toc118031143" w:history="1">
+            <w:r>
+              <w:rPr>
+                <w:rStyle w:val="Lienhypertexte"/>
+                <w:noProof/>
+              </w:rPr>
+              <w:t>3.3</w:t>
+            </w:r>
+            <w:r>
+              <w:rPr>
+                <w:rFonts w:eastAsiaTheme="minorEastAsia"/>
+                <w:noProof/>
+                <w:lang w:eastAsia="fr-FR"/>
+              </w:rPr>
+              <w:tab/>
+            </w:r>
+            <w:r>
+              <w:rPr>
+                <w:rStyle w:val="Lienhypertexte"/>
+                <w:noProof/>
+              </w:rPr>
+              <w:t>Options de migration</w:t>
+            </w:r>
+            <w:r>
+              <w:rPr>
+                <w:noProof/>
+                <w:webHidden/>
+              </w:rPr>
+              <w:tab/>
+            </w:r>
+            <w:r>
+              <w:rPr>
+                <w:noProof/>
+                <w:webHidden/>
+              </w:rPr>
+              <w:fldChar w:fldCharType="begin"/>
+            </w:r>
+            <w:r>
+              <w:rPr>
+                <w:noProof/>
+                <w:webHidden/>
+              </w:rPr>
+              <w:instrText xml:space="preserve"> PAGEREF _Toc118031143 \h </w:instrText>
+            </w:r>
+            <w:r>
+              <w:rPr>
+                <w:noProof/>
+                <w:webHidden/>
+              </w:rPr>
+            </w:r>
+            <w:r>
+              <w:rPr>
+                <w:noProof/>
+                <w:webHidden/>
+              </w:rPr>
+              <w:fldChar w:fldCharType="separate"/>
+            </w:r>
+            <w:r>
+              <w:rPr>
+                <w:noProof/>
+                <w:webHidden/>
+              </w:rPr>
+              <w:t>4</w:t>
+            </w:r>
+            <w:r>
+              <w:rPr>
+                <w:noProof/>
+                <w:webHidden/>
+              </w:rPr>
+              <w:fldChar w:fldCharType="end"/>
+            </w:r>
+          </w:hyperlink>
+        </w:p>
+        <w:p>
+          <w:pPr>
+            <w:pStyle w:val="TM2"/>
+            <w:tabs>
+              <w:tab w:val="left" w:pos="880"/>
+              <w:tab w:val="right" w:leader="dot" w:pos="9062"/>
+            </w:tabs>
+            <w:rPr>
+              <w:rFonts w:eastAsiaTheme="minorEastAsia"/>
+              <w:noProof/>
+              <w:lang w:eastAsia="fr-FR"/>
+            </w:rPr>
+          </w:pPr>
+          <w:hyperlink w:anchor="_Toc118031144" w:history="1">
+            <w:r>
+              <w:rPr>
+                <w:rStyle w:val="Lienhypertexte"/>
+                <w:noProof/>
+              </w:rPr>
+              <w:t>3.4</w:t>
+            </w:r>
+            <w:r>
+              <w:rPr>
+                <w:rFonts w:eastAsiaTheme="minorEastAsia"/>
+                <w:noProof/>
+                <w:lang w:eastAsia="fr-FR"/>
+              </w:rPr>
+              <w:tab/>
+            </w:r>
+            <w:r>
+              <w:rPr>
+                <w:rStyle w:val="Lienhypertexte"/>
+                <w:noProof/>
+              </w:rPr>
+              <w:t>Migration bénéfices</w:t>
+            </w:r>
+            <w:r>
+              <w:rPr>
+                <w:noProof/>
+                <w:webHidden/>
+              </w:rPr>
+              <w:tab/>
+            </w:r>
+            <w:r>
+              <w:rPr>
+                <w:noProof/>
+                <w:webHidden/>
+              </w:rPr>
+              <w:fldChar w:fldCharType="begin"/>
+            </w:r>
+            <w:r>
+              <w:rPr>
+                <w:noProof/>
+                <w:webHidden/>
+              </w:rPr>
+              <w:instrText xml:space="preserve"> PAGEREF _Toc118031144 \h </w:instrText>
+            </w:r>
+            <w:r>
+              <w:rPr>
+                <w:noProof/>
+                <w:webHidden/>
+              </w:rPr>
+            </w:r>
+            <w:r>
+              <w:rPr>
+                <w:noProof/>
+                <w:webHidden/>
+              </w:rPr>
+              <w:fldChar w:fldCharType="separate"/>
+            </w:r>
+            <w:r>
+              <w:rPr>
+                <w:noProof/>
+                <w:webHidden/>
+              </w:rPr>
+              <w:t>4</w:t>
+            </w:r>
+            <w:r>
+              <w:rPr>
+                <w:noProof/>
+                <w:webHidden/>
+              </w:rPr>
+              <w:fldChar w:fldCharType="end"/>
+            </w:r>
+          </w:hyperlink>
+        </w:p>
+        <w:p>
+          <w:pPr>
+            <w:pStyle w:val="TM2"/>
+            <w:tabs>
+              <w:tab w:val="left" w:pos="880"/>
+              <w:tab w:val="right" w:leader="dot" w:pos="9062"/>
+            </w:tabs>
+            <w:rPr>
+              <w:rFonts w:eastAsiaTheme="minorEastAsia"/>
+              <w:noProof/>
+              <w:lang w:eastAsia="fr-FR"/>
+            </w:rPr>
+          </w:pPr>
+          <w:hyperlink w:anchor="_Toc118031145" w:history="1">
+            <w:r>
+              <w:rPr>
+                <w:rStyle w:val="Lienhypertexte"/>
+                <w:noProof/>
+              </w:rPr>
+              <w:t>3.5</w:t>
+            </w:r>
+            <w:r>
+              <w:rPr>
+                <w:rFonts w:eastAsiaTheme="minorEastAsia"/>
+                <w:noProof/>
+                <w:lang w:eastAsia="fr-FR"/>
+              </w:rPr>
+              <w:tab/>
+            </w:r>
+            <w:r>
+              <w:rPr>
+                <w:rStyle w:val="Lienhypertexte"/>
+                <w:noProof/>
+              </w:rPr>
+              <w:t>Estimation des couts de chaque option de migration</w:t>
+            </w:r>
+            <w:r>
+              <w:rPr>
+                <w:noProof/>
+                <w:webHidden/>
+              </w:rPr>
+              <w:tab/>
+            </w:r>
+            <w:r>
+              <w:rPr>
+                <w:noProof/>
+                <w:webHidden/>
+              </w:rPr>
+              <w:fldChar w:fldCharType="begin"/>
+            </w:r>
+            <w:r>
+              <w:rPr>
+                <w:noProof/>
+                <w:webHidden/>
+              </w:rPr>
+              <w:instrText xml:space="preserve"> PAGEREF _Toc118031145 \h </w:instrText>
+            </w:r>
+            <w:r>
+              <w:rPr>
+                <w:noProof/>
+                <w:webHidden/>
+              </w:rPr>
+            </w:r>
+            <w:r>
+              <w:rPr>
+                <w:noProof/>
+                <w:webHidden/>
+              </w:rPr>
+              <w:fldChar w:fldCharType="separate"/>
+            </w:r>
+            <w:r>
+              <w:rPr>
+                <w:noProof/>
+                <w:webHidden/>
+              </w:rPr>
+              <w:t>4</w:t>
             </w:r>
             <w:r>
               <w:rPr>
@@ -786,7 +1465,7 @@
               <w:lang w:eastAsia="fr-FR"/>
             </w:rPr>
           </w:pPr>
-          <w:hyperlink w:anchor="_Toc115007891" w:history="1">
+          <w:hyperlink w:anchor="_Toc118031146" w:history="1">
             <w:r>
               <w:rPr>
                 <w:rStyle w:val="Lienhypertexte"/>
@@ -807,7 +1486,7 @@
                 <w:rStyle w:val="Lienhypertexte"/>
                 <w:noProof/>
               </w:rPr>
-              <w:t>Les responsables</w:t>
+              <w:t>Recommandation de migration</w:t>
             </w:r>
             <w:r>
               <w:rPr>
@@ -828,7 +1507,7 @@
                 <w:noProof/>
                 <w:webHidden/>
               </w:rPr>
-              <w:instrText xml:space="preserve"> PAGEREF _Toc115007891 \h </w:instrText>
+              <w:instrText xml:space="preserve"> PAGEREF _Toc118031146 \h </w:instrText>
             </w:r>
             <w:r>
               <w:rPr>
@@ -848,7 +1527,265 @@
                 <w:noProof/>
                 <w:webHidden/>
               </w:rPr>
-              <w:t>3</w:t>
+              <w:t>4</w:t>
+            </w:r>
+            <w:r>
+              <w:rPr>
+                <w:noProof/>
+                <w:webHidden/>
+              </w:rPr>
+              <w:fldChar w:fldCharType="end"/>
+            </w:r>
+          </w:hyperlink>
+        </w:p>
+        <w:p>
+          <w:pPr>
+            <w:pStyle w:val="TM2"/>
+            <w:tabs>
+              <w:tab w:val="left" w:pos="880"/>
+              <w:tab w:val="right" w:leader="dot" w:pos="9062"/>
+            </w:tabs>
+            <w:rPr>
+              <w:rFonts w:eastAsiaTheme="minorEastAsia"/>
+              <w:noProof/>
+              <w:lang w:eastAsia="fr-FR"/>
+            </w:rPr>
+          </w:pPr>
+          <w:hyperlink w:anchor="_Toc118031147" w:history="1">
+            <w:r>
+              <w:rPr>
+                <w:rStyle w:val="Lienhypertexte"/>
+                <w:noProof/>
+              </w:rPr>
+              <w:t>4.1</w:t>
+            </w:r>
+            <w:r>
+              <w:rPr>
+                <w:rFonts w:eastAsiaTheme="minorEastAsia"/>
+                <w:noProof/>
+                <w:lang w:eastAsia="fr-FR"/>
+              </w:rPr>
+              <w:tab/>
+            </w:r>
+            <w:r>
+              <w:rPr>
+                <w:rStyle w:val="Lienhypertexte"/>
+                <w:noProof/>
+              </w:rPr>
+              <w:t>Critères de mesure de l'efficacité des projets</w:t>
+            </w:r>
+            <w:r>
+              <w:rPr>
+                <w:noProof/>
+                <w:webHidden/>
+              </w:rPr>
+              <w:tab/>
+            </w:r>
+            <w:r>
+              <w:rPr>
+                <w:noProof/>
+                <w:webHidden/>
+              </w:rPr>
+              <w:fldChar w:fldCharType="begin"/>
+            </w:r>
+            <w:r>
+              <w:rPr>
+                <w:noProof/>
+                <w:webHidden/>
+              </w:rPr>
+              <w:instrText xml:space="preserve"> PAGEREF _Toc118031147 \h </w:instrText>
+            </w:r>
+            <w:r>
+              <w:rPr>
+                <w:noProof/>
+                <w:webHidden/>
+              </w:rPr>
+            </w:r>
+            <w:r>
+              <w:rPr>
+                <w:noProof/>
+                <w:webHidden/>
+              </w:rPr>
+              <w:fldChar w:fldCharType="separate"/>
+            </w:r>
+            <w:r>
+              <w:rPr>
+                <w:noProof/>
+                <w:webHidden/>
+              </w:rPr>
+              <w:t>4</w:t>
+            </w:r>
+            <w:r>
+              <w:rPr>
+                <w:noProof/>
+                <w:webHidden/>
+              </w:rPr>
+              <w:fldChar w:fldCharType="end"/>
+            </w:r>
+          </w:hyperlink>
+        </w:p>
+        <w:p>
+          <w:pPr>
+            <w:pStyle w:val="TM2"/>
+            <w:tabs>
+              <w:tab w:val="left" w:pos="880"/>
+              <w:tab w:val="right" w:leader="dot" w:pos="9062"/>
+            </w:tabs>
+            <w:rPr>
+              <w:rFonts w:eastAsiaTheme="minorEastAsia"/>
+              <w:noProof/>
+              <w:lang w:eastAsia="fr-FR"/>
+            </w:rPr>
+          </w:pPr>
+          <w:hyperlink w:anchor="_Toc118031148" w:history="1">
+            <w:r>
+              <w:rPr>
+                <w:rStyle w:val="Lienhypertexte"/>
+                <w:noProof/>
+              </w:rPr>
+              <w:t>4.2</w:t>
+            </w:r>
+            <w:r>
+              <w:rPr>
+                <w:rFonts w:eastAsiaTheme="minorEastAsia"/>
+                <w:noProof/>
+                <w:lang w:eastAsia="fr-FR"/>
+              </w:rPr>
+              <w:tab/>
+            </w:r>
+            <w:r>
+              <w:rPr>
+                <w:rStyle w:val="Lienhypertexte"/>
+                <w:noProof/>
+              </w:rPr>
+              <w:t>Risques et problèmes</w:t>
+            </w:r>
+            <w:r>
+              <w:rPr>
+                <w:noProof/>
+                <w:webHidden/>
+              </w:rPr>
+              <w:tab/>
+            </w:r>
+            <w:r>
+              <w:rPr>
+                <w:noProof/>
+                <w:webHidden/>
+              </w:rPr>
+              <w:fldChar w:fldCharType="begin"/>
+            </w:r>
+            <w:r>
+              <w:rPr>
+                <w:noProof/>
+                <w:webHidden/>
+              </w:rPr>
+              <w:instrText xml:space="preserve"> PAGEREF _Toc118031148 \h </w:instrText>
+            </w:r>
+            <w:r>
+              <w:rPr>
+                <w:noProof/>
+                <w:webHidden/>
+              </w:rPr>
+            </w:r>
+            <w:r>
+              <w:rPr>
+                <w:noProof/>
+                <w:webHidden/>
+              </w:rPr>
+              <w:fldChar w:fldCharType="separate"/>
+            </w:r>
+            <w:r>
+              <w:rPr>
+                <w:noProof/>
+                <w:webHidden/>
+              </w:rPr>
+              <w:t>4</w:t>
+            </w:r>
+            <w:r>
+              <w:rPr>
+                <w:noProof/>
+                <w:webHidden/>
+              </w:rPr>
+              <w:fldChar w:fldCharType="end"/>
+            </w:r>
+          </w:hyperlink>
+        </w:p>
+        <w:p>
+          <w:pPr>
+            <w:pStyle w:val="TM2"/>
+            <w:tabs>
+              <w:tab w:val="left" w:pos="880"/>
+              <w:tab w:val="right" w:leader="dot" w:pos="9062"/>
+            </w:tabs>
+            <w:rPr>
+              <w:rFonts w:eastAsiaTheme="minorEastAsia"/>
+              <w:noProof/>
+              <w:lang w:eastAsia="fr-FR"/>
+            </w:rPr>
+          </w:pPr>
+          <w:hyperlink w:anchor="_Toc118031149" w:history="1">
+            <w:r>
+              <w:rPr>
+                <w:rStyle w:val="Lienhypertexte"/>
+                <w:noProof/>
+              </w:rPr>
+              <w:t>4.3</w:t>
+            </w:r>
+            <w:r>
+              <w:rPr>
+                <w:rFonts w:eastAsiaTheme="minorEastAsia"/>
+                <w:noProof/>
+                <w:lang w:eastAsia="fr-FR"/>
+              </w:rPr>
+              <w:tab/>
+            </w:r>
+            <w:r>
+              <w:rPr>
+                <w:rStyle w:val="Lienhypertexte"/>
+                <w:noProof/>
+              </w:rPr>
+              <w:t>Éléments constitutifs de la solution</w:t>
+            </w:r>
+            <w:r>
+              <w:rPr>
+                <w:noProof/>
+                <w:webHidden/>
+              </w:rPr>
+              <w:tab/>
+            </w:r>
+            <w:r>
+              <w:rPr>
+                <w:noProof/>
+                <w:webHidden/>
+              </w:rPr>
+              <w:fldChar w:fldCharType="begin"/>
+            </w:r>
+            <w:r>
+              <w:rPr>
+                <w:noProof/>
+                <w:webHidden/>
+              </w:rPr>
+              <w:instrText xml:space="preserve"> PAGEREF _Toc118031149 \h </w:instrText>
+            </w:r>
+            <w:r>
+              <w:rPr>
+                <w:noProof/>
+                <w:webHidden/>
+              </w:rPr>
+            </w:r>
+            <w:r>
+              <w:rPr>
+                <w:noProof/>
+                <w:webHidden/>
+              </w:rPr>
+              <w:fldChar w:fldCharType="separate"/>
+            </w:r>
+            <w:r>
+              <w:rPr>
+                <w:noProof/>
+                <w:webHidden/>
+              </w:rPr>
+              <w:t>4</w:t>
             </w:r>
             <w:r>
               <w:rPr>
@@ -886,19 +1823,60 @@
         </w:numPr>
         <w:ind w:left="284" w:hanging="284"/>
       </w:pPr>
-      <w:bookmarkStart w:id="3" w:name="_Toc115007888"/>
+      <w:bookmarkStart w:id="4" w:name="_Toc118031135"/>
       <w:r>
         <w:lastRenderedPageBreak/>
-        <w:t xml:space="preserve">Les </w:t>
-      </w:r>
-      <w:r>
-        <w:t>principaux jalons</w:t>
-      </w:r>
-      <w:bookmarkEnd w:id="3"/>
+        <w:t>Objectif de ce document</w:t>
+      </w:r>
+      <w:bookmarkEnd w:id="4"/>
     </w:p>
     <w:p/>
-    <w:p/>
-    <w:p/>
+    <w:p>
+      <w:pPr>
+        <w:ind w:firstLine="284"/>
+      </w:pPr>
+      <w:r>
+        <w:t>TOGAF fournit un cadre standard de l'industrie pour l'architecture qui peut être utilisé dans une grande variété d'organisations. Cependant, avant que TOGAF puisse être utilisé efficacement dans un projet d'architecture, une personnalisation à deux niveaux est nécessaire.</w:t>
+      </w:r>
+    </w:p>
+    <w:p>
+      <w:pPr>
+        <w:ind w:firstLine="284"/>
+      </w:pPr>
+      <w:r>
+        <w:t>La feuille de route de l'architecture répertorie les incréments individuels de changement et les présente sur une chronologie pour montrer la progression de l'architecture de base à l'architecture cible. La feuille de route de l'architecture constitue un élément clé des architectures de transition et est développée progressivement tout au long des phases B, C, D, E et F au sein de l'ADM.</w:t>
+      </w:r>
+    </w:p>
+    <w:p>
+      <w:pPr>
+        <w:ind w:firstLine="284"/>
+      </w:pPr>
+      <w:r>
+        <w:t>Le but de ce document est de définir une ou plusieurs feuilles de route d'architecture pour le domaine/sous-domaine concerné.</w:t>
+      </w:r>
+    </w:p>
+    <w:p>
+      <w:pPr>
+        <w:ind w:firstLine="708"/>
+      </w:pPr>
+      <w:r>
+        <w:t xml:space="preserve">Le but de cette section est de décrire le contexte autour de ce document de feuille de route d'architecture. </w:t>
+      </w:r>
+      <w:r>
+        <w:t xml:space="preserve">Ce </w:t>
+      </w:r>
+      <w:r>
+        <w:t xml:space="preserve">document est le seul document de feuille de route d'architecture pour </w:t>
+      </w:r>
+      <w:r>
+        <w:t>la migration entre l’architecture actuel de REP’Aero à la nouvelle architecture.</w:t>
+      </w:r>
+    </w:p>
+    <w:p>
+      <w:pPr>
+        <w:ind w:firstLine="708"/>
+      </w:pPr>
+    </w:p>
     <w:p>
       <w:pPr>
         <w:pStyle w:val="Titre1"/>
@@ -908,13 +1886,672 @@
         </w:numPr>
         <w:ind w:left="284" w:hanging="284"/>
       </w:pPr>
-      <w:bookmarkStart w:id="4" w:name="_Toc115007889"/>
-      <w:r>
-        <w:t>Les Livrables</w:t>
-      </w:r>
-      <w:bookmarkEnd w:id="4"/>
+      <w:bookmarkStart w:id="5" w:name="_Toc118031136"/>
+      <w:r>
+        <w:t>Le</w:t>
+      </w:r>
+      <w:r>
+        <w:t xml:space="preserve"> projet</w:t>
+      </w:r>
+      <w:bookmarkEnd w:id="5"/>
     </w:p>
     <w:p/>
+    <w:p>
+      <w:pPr>
+        <w:pStyle w:val="Titre2"/>
+        <w:numPr>
+          <w:ilvl w:val="1"/>
+          <w:numId w:val="1"/>
+        </w:numPr>
+        <w:ind w:left="851" w:hanging="436"/>
+      </w:pPr>
+      <w:bookmarkStart w:id="6" w:name="_Toc118031137"/>
+      <w:r>
+        <w:t>Description</w:t>
+      </w:r>
+      <w:bookmarkEnd w:id="6"/>
+    </w:p>
+    <w:p/>
+    <w:p>
+      <w:pPr>
+        <w:ind w:firstLine="360"/>
+      </w:pPr>
+      <w:r>
+        <w:t>À la suite de la perte d’un de ces clients historiques, l’entreprise Rep’ Aero à dû revoir son approche sur la gestion de ces dossiers qui montre des problèmes de lenteur et d’efficacités. Pour cela elle a fait intervenir un cabinet IT extérieur pour déterminer l’architecture cible à mettre en œuvre et d’autre part de recruter un profil d’architecte pour atteindre cet objectif.</w:t>
+      </w:r>
+    </w:p>
+    <w:p>
+      <w:pPr>
+        <w:ind w:firstLine="360"/>
+      </w:pPr>
+      <w:r>
+        <w:t xml:space="preserve">Pour donner suite à cette migration Rep’ Aero souhaiterais proposer de nouveaux services pour améliorer l’expérience utilisateurs et clientèles. L’ajout de lecteur de code-barres et une digitalisation des différents documents (ordres de travail et documentation technique) sur les mobiles lors des interventions et la partie facturation sera externalisée dans une solution Cloud. </w:t>
+      </w:r>
+    </w:p>
+    <w:p>
+      <w:r>
+        <w:tab/>
+        <w:t>Pour conclure le projet</w:t>
+      </w:r>
+      <w:r>
+        <w:t xml:space="preserve"> est donc la</w:t>
+      </w:r>
+      <w:r>
+        <w:t xml:space="preserve"> </w:t>
+      </w:r>
+      <w:r>
+        <w:t xml:space="preserve">création d’un </w:t>
+      </w:r>
+      <w:r>
+        <w:t>plan d’implémentation</w:t>
+      </w:r>
+      <w:r>
+        <w:t xml:space="preserve"> pour l</w:t>
+      </w:r>
+      <w:r>
+        <w:t xml:space="preserve">a migration </w:t>
+      </w:r>
+      <w:r>
+        <w:t>de l’architecture actuel vers une nouvelle architecture.</w:t>
+      </w:r>
+    </w:p>
+    <w:p/>
+    <w:tbl>
+      <w:tblPr>
+        <w:tblW w:w="5000" w:type="pct"/>
+        <w:tblBorders>
+          <w:top w:val="single" w:sz="4" w:space="0" w:color="auto"/>
+          <w:left w:val="single" w:sz="4" w:space="0" w:color="auto"/>
+          <w:bottom w:val="single" w:sz="4" w:space="0" w:color="auto"/>
+          <w:right w:val="single" w:sz="4" w:space="0" w:color="auto"/>
+          <w:insideH w:val="single" w:sz="4" w:space="0" w:color="auto"/>
+          <w:insideV w:val="single" w:sz="4" w:space="0" w:color="auto"/>
+        </w:tblBorders>
+        <w:tblLook w:val="04A0" w:firstRow="1" w:lastRow="0" w:firstColumn="1" w:lastColumn="0" w:noHBand="0" w:noVBand="1"/>
+      </w:tblPr>
+      <w:tblGrid>
+        <w:gridCol w:w="1555"/>
+        <w:gridCol w:w="3828"/>
+        <w:gridCol w:w="2128"/>
+        <w:gridCol w:w="1551"/>
+      </w:tblGrid>
+      <w:tr>
+        <w:tc>
+          <w:tcPr>
+            <w:tcW w:w="858" w:type="pct"/>
+            <w:shd w:val="clear" w:color="auto" w:fill="E0E0E0"/>
+            <w:vAlign w:val="bottom"/>
+          </w:tcPr>
+          <w:p>
+            <w:pPr>
+              <w:pStyle w:val="TableText"/>
+              <w:rPr>
+                <w:b/>
+                <w:lang w:val="fr-FR"/>
+              </w:rPr>
+            </w:pPr>
+            <w:r>
+              <w:rPr>
+                <w:b/>
+                <w:lang w:val="fr-FR"/>
+              </w:rPr>
+              <w:t>Nom du projet</w:t>
+            </w:r>
+          </w:p>
+        </w:tc>
+        <w:tc>
+          <w:tcPr>
+            <w:tcW w:w="2112" w:type="pct"/>
+            <w:shd w:val="clear" w:color="auto" w:fill="E0E0E0"/>
+            <w:vAlign w:val="bottom"/>
+          </w:tcPr>
+          <w:p>
+            <w:pPr>
+              <w:pStyle w:val="TableText"/>
+              <w:rPr>
+                <w:b/>
+                <w:lang w:val="fr-FR"/>
+              </w:rPr>
+            </w:pPr>
+            <w:r>
+              <w:rPr>
+                <w:b/>
+                <w:lang w:val="fr-FR"/>
+              </w:rPr>
+              <w:t>Description</w:t>
+            </w:r>
+          </w:p>
+        </w:tc>
+        <w:tc>
+          <w:tcPr>
+            <w:tcW w:w="1174" w:type="pct"/>
+            <w:shd w:val="clear" w:color="auto" w:fill="E0E0E0"/>
+            <w:vAlign w:val="bottom"/>
+          </w:tcPr>
+          <w:p>
+            <w:pPr>
+              <w:pStyle w:val="TableText"/>
+              <w:rPr>
+                <w:b/>
+                <w:lang w:val="fr-FR"/>
+              </w:rPr>
+            </w:pPr>
+            <w:r>
+              <w:rPr>
+                <w:b/>
+                <w:lang w:val="fr-FR"/>
+              </w:rPr>
+              <w:t xml:space="preserve">Dépendance avec d’autre projet </w:t>
+            </w:r>
+          </w:p>
+        </w:tc>
+        <w:tc>
+          <w:tcPr>
+            <w:tcW w:w="857" w:type="pct"/>
+            <w:shd w:val="clear" w:color="auto" w:fill="E0E0E0"/>
+            <w:vAlign w:val="bottom"/>
+          </w:tcPr>
+          <w:p>
+            <w:pPr>
+              <w:pStyle w:val="TableText"/>
+              <w:rPr>
+                <w:b/>
+                <w:lang w:val="fr-FR"/>
+              </w:rPr>
+            </w:pPr>
+            <w:r>
+              <w:rPr>
+                <w:b/>
+                <w:lang w:val="fr-FR"/>
+              </w:rPr>
+              <w:t>Estimation du co</w:t>
+            </w:r>
+            <w:r>
+              <w:rPr>
+                <w:b/>
+                <w:lang w:val="fr-FR"/>
+              </w:rPr>
+              <w:t>û</w:t>
+            </w:r>
+            <w:r>
+              <w:rPr>
+                <w:b/>
+                <w:lang w:val="fr-FR"/>
+              </w:rPr>
+              <w:t>t du projet</w:t>
+            </w:r>
+          </w:p>
+        </w:tc>
+      </w:tr>
+      <w:tr>
+        <w:tc>
+          <w:tcPr>
+            <w:tcW w:w="858" w:type="pct"/>
+          </w:tcPr>
+          <w:p>
+            <w:pPr>
+              <w:pStyle w:val="TableText"/>
+              <w:rPr>
+                <w:lang w:val="fr-FR"/>
+              </w:rPr>
+            </w:pPr>
+            <w:r>
+              <w:rPr>
+                <w:lang w:val="fr-FR"/>
+              </w:rPr>
+              <w:t>Migration</w:t>
+            </w:r>
+            <w:r>
+              <w:rPr>
+                <w:lang w:val="fr-FR"/>
+              </w:rPr>
+              <w:t xml:space="preserve"> d’architecture</w:t>
+            </w:r>
+          </w:p>
+        </w:tc>
+        <w:tc>
+          <w:tcPr>
+            <w:tcW w:w="2112" w:type="pct"/>
+          </w:tcPr>
+          <w:p>
+            <w:pPr>
+              <w:pStyle w:val="TableText"/>
+              <w:rPr>
+                <w:lang w:val="fr-FR"/>
+              </w:rPr>
+            </w:pPr>
+            <w:r>
+              <w:rPr>
+                <w:lang w:val="fr-FR"/>
+              </w:rPr>
+              <w:t>Migration de l’architecture actuel vers l’architecture cible choisi par le Cabinet IT</w:t>
+            </w:r>
+          </w:p>
+        </w:tc>
+        <w:tc>
+          <w:tcPr>
+            <w:tcW w:w="1174" w:type="pct"/>
+          </w:tcPr>
+          <w:p>
+            <w:pPr>
+              <w:pStyle w:val="TableText"/>
+              <w:rPr>
+                <w:lang w:val="fr-FR"/>
+              </w:rPr>
+            </w:pPr>
+            <w:r>
+              <w:rPr>
+                <w:lang w:val="fr-FR"/>
+              </w:rPr>
+              <w:t>Aucune</w:t>
+            </w:r>
+          </w:p>
+        </w:tc>
+        <w:tc>
+          <w:tcPr>
+            <w:tcW w:w="857" w:type="pct"/>
+          </w:tcPr>
+          <w:p>
+            <w:pPr>
+              <w:pStyle w:val="TableText"/>
+              <w:rPr>
+                <w:lang w:val="fr-FR"/>
+              </w:rPr>
+            </w:pPr>
+            <w:r>
+              <w:rPr>
+                <w:lang w:val="fr-FR"/>
+              </w:rPr>
+              <w:t>50 000€</w:t>
+            </w:r>
+          </w:p>
+        </w:tc>
+      </w:tr>
+    </w:tbl>
+    <w:p/>
+    <w:p>
+      <w:pPr>
+        <w:pStyle w:val="Titre2"/>
+        <w:numPr>
+          <w:ilvl w:val="1"/>
+          <w:numId w:val="1"/>
+        </w:numPr>
+        <w:ind w:left="851" w:hanging="436"/>
+      </w:pPr>
+      <w:bookmarkStart w:id="7" w:name="_Toc118031138"/>
+      <w:r>
+        <w:t>Objectifs d</w:t>
+      </w:r>
+      <w:bookmarkEnd w:id="7"/>
+      <w:r>
+        <w:t>e la feuille de route</w:t>
+      </w:r>
+    </w:p>
+    <w:p/>
+    <w:p>
+      <w:pPr>
+        <w:ind w:firstLine="415"/>
+      </w:pPr>
+      <w:r>
+        <w:lastRenderedPageBreak/>
+        <w:t>L’objectif de ce document est d’orienté la migration du projet en définissant dans une échelle temporel les principaux jalons du projet et les acteurs liées. Ce document permet aussi de liste</w:t>
+      </w:r>
+      <w:r>
+        <w:t>r</w:t>
+      </w:r>
+      <w:r>
+        <w:t xml:space="preserve"> </w:t>
+      </w:r>
+      <w:r>
+        <w:t>les différents</w:t>
+      </w:r>
+      <w:r>
+        <w:t xml:space="preserve"> </w:t>
+      </w:r>
+      <w:r>
+        <w:t>livrable</w:t>
+      </w:r>
+      <w:r>
+        <w:t>s</w:t>
+      </w:r>
+      <w:r>
+        <w:t xml:space="preserve"> attendu</w:t>
+      </w:r>
+      <w:r>
+        <w:t>s</w:t>
+      </w:r>
+      <w:r>
+        <w:t xml:space="preserve"> tout au long de ce projet.</w:t>
+      </w:r>
+    </w:p>
+    <w:p/>
+    <w:p>
+      <w:pPr>
+        <w:pStyle w:val="Titre2"/>
+        <w:numPr>
+          <w:ilvl w:val="1"/>
+          <w:numId w:val="1"/>
+        </w:numPr>
+        <w:ind w:left="851" w:hanging="436"/>
+      </w:pPr>
+      <w:r>
+        <w:t>Objectifs du projet</w:t>
+      </w:r>
+    </w:p>
+    <w:p/>
+    <w:p>
+      <w:pPr>
+        <w:ind w:firstLine="415"/>
+      </w:pPr>
+      <w:r>
+        <w:t>Le tableau ci-dessous liste l’ensemble des objectifs de l’entreprise pour la réalisation de cette migration :</w:t>
+      </w:r>
+    </w:p>
+    <w:tbl>
+      <w:tblPr>
+        <w:tblStyle w:val="TableauGrille4-Accentuation5"/>
+        <w:tblW w:w="0" w:type="auto"/>
+        <w:tblLook w:val="04A0" w:firstRow="1" w:lastRow="0" w:firstColumn="1" w:lastColumn="0" w:noHBand="0" w:noVBand="1"/>
+      </w:tblPr>
+      <w:tblGrid>
+        <w:gridCol w:w="1838"/>
+        <w:gridCol w:w="5528"/>
+        <w:gridCol w:w="1696"/>
+      </w:tblGrid>
+      <w:tr>
+        <w:trPr>
+          <w:cnfStyle w:val="100000000000" w:firstRow="1" w:lastRow="0" w:firstColumn="0" w:lastColumn="0" w:oddVBand="0" w:evenVBand="0" w:oddHBand="0" w:evenHBand="0" w:firstRowFirstColumn="0" w:firstRowLastColumn="0" w:lastRowFirstColumn="0" w:lastRowLastColumn="0"/>
+        </w:trPr>
+        <w:tc>
+          <w:tcPr>
+            <w:cnfStyle w:val="001000000000" w:firstRow="0" w:lastRow="0" w:firstColumn="1" w:lastColumn="0" w:oddVBand="0" w:evenVBand="0" w:oddHBand="0" w:evenHBand="0" w:firstRowFirstColumn="0" w:firstRowLastColumn="0" w:lastRowFirstColumn="0" w:lastRowLastColumn="0"/>
+            <w:tcW w:w="1838" w:type="dxa"/>
+          </w:tcPr>
+          <w:p>
+            <w:r>
+              <w:t>Objectif</w:t>
+            </w:r>
+          </w:p>
+        </w:tc>
+        <w:tc>
+          <w:tcPr>
+            <w:tcW w:w="5528" w:type="dxa"/>
+          </w:tcPr>
+          <w:p>
+            <w:pPr>
+              <w:cnfStyle w:val="100000000000" w:firstRow="1" w:lastRow="0" w:firstColumn="0" w:lastColumn="0" w:oddVBand="0" w:evenVBand="0" w:oddHBand="0" w:evenHBand="0" w:firstRowFirstColumn="0" w:firstRowLastColumn="0" w:lastRowFirstColumn="0" w:lastRowLastColumn="0"/>
+            </w:pPr>
+            <w:r>
+              <w:t>Description</w:t>
+            </w:r>
+          </w:p>
+        </w:tc>
+        <w:tc>
+          <w:tcPr>
+            <w:tcW w:w="1696" w:type="dxa"/>
+          </w:tcPr>
+          <w:p>
+            <w:pPr>
+              <w:cnfStyle w:val="100000000000" w:firstRow="1" w:lastRow="0" w:firstColumn="0" w:lastColumn="0" w:oddVBand="0" w:evenVBand="0" w:oddHBand="0" w:evenHBand="0" w:firstRowFirstColumn="0" w:firstRowLastColumn="0" w:lastRowFirstColumn="0" w:lastRowLastColumn="0"/>
+            </w:pPr>
+            <w:r>
+              <w:t>Type</w:t>
+            </w:r>
+          </w:p>
+        </w:tc>
+      </w:tr>
+      <w:tr>
+        <w:trPr>
+          <w:cnfStyle w:val="000000100000" w:firstRow="0" w:lastRow="0" w:firstColumn="0" w:lastColumn="0" w:oddVBand="0" w:evenVBand="0" w:oddHBand="1" w:evenHBand="0" w:firstRowFirstColumn="0" w:firstRowLastColumn="0" w:lastRowFirstColumn="0" w:lastRowLastColumn="0"/>
+        </w:trPr>
+        <w:tc>
+          <w:tcPr>
+            <w:cnfStyle w:val="001000000000" w:firstRow="0" w:lastRow="0" w:firstColumn="1" w:lastColumn="0" w:oddVBand="0" w:evenVBand="0" w:oddHBand="0" w:evenHBand="0" w:firstRowFirstColumn="0" w:firstRowLastColumn="0" w:lastRowFirstColumn="0" w:lastRowLastColumn="0"/>
+            <w:tcW w:w="1838" w:type="dxa"/>
+          </w:tcPr>
+          <w:p>
+            <w:r>
+              <w:t>Performance</w:t>
+            </w:r>
+          </w:p>
+        </w:tc>
+        <w:tc>
+          <w:tcPr>
+            <w:tcW w:w="5528" w:type="dxa"/>
+          </w:tcPr>
+          <w:p>
+            <w:pPr>
+              <w:cnfStyle w:val="000000100000" w:firstRow="0" w:lastRow="0" w:firstColumn="0" w:lastColumn="0" w:oddVBand="0" w:evenVBand="0" w:oddHBand="1" w:evenHBand="0" w:firstRowFirstColumn="0" w:firstRowLastColumn="0" w:lastRowFirstColumn="0" w:lastRowLastColumn="0"/>
+            </w:pPr>
+            <w:r>
+              <w:t>L’entreprise souhaite que le SI permette aux équipes de traiter une demande cliente de manière la plus efficiente pour fournir une qualité de service optimal.</w:t>
+            </w:r>
+          </w:p>
+        </w:tc>
+        <w:tc>
+          <w:tcPr>
+            <w:tcW w:w="1696" w:type="dxa"/>
+          </w:tcPr>
+          <w:p>
+            <w:pPr>
+              <w:cnfStyle w:val="000000100000" w:firstRow="0" w:lastRow="0" w:firstColumn="0" w:lastColumn="0" w:oddVBand="0" w:evenVBand="0" w:oddHBand="1" w:evenHBand="0" w:firstRowFirstColumn="0" w:firstRowLastColumn="0" w:lastRowFirstColumn="0" w:lastRowLastColumn="0"/>
+            </w:pPr>
+            <w:r>
+              <w:t>Business</w:t>
+            </w:r>
+          </w:p>
+        </w:tc>
+      </w:tr>
+      <w:tr>
+        <w:tc>
+          <w:tcPr>
+            <w:cnfStyle w:val="001000000000" w:firstRow="0" w:lastRow="0" w:firstColumn="1" w:lastColumn="0" w:oddVBand="0" w:evenVBand="0" w:oddHBand="0" w:evenHBand="0" w:firstRowFirstColumn="0" w:firstRowLastColumn="0" w:lastRowFirstColumn="0" w:lastRowLastColumn="0"/>
+            <w:tcW w:w="1838" w:type="dxa"/>
+          </w:tcPr>
+          <w:p>
+            <w:r>
+              <w:t>Management de qualité</w:t>
+            </w:r>
+          </w:p>
+        </w:tc>
+        <w:tc>
+          <w:tcPr>
+            <w:tcW w:w="5528" w:type="dxa"/>
+          </w:tcPr>
+          <w:p>
+            <w:pPr>
+              <w:cnfStyle w:val="000000000000" w:firstRow="0" w:lastRow="0" w:firstColumn="0" w:lastColumn="0" w:oddVBand="0" w:evenVBand="0" w:oddHBand="0" w:evenHBand="0" w:firstRowFirstColumn="0" w:firstRowLastColumn="0" w:lastRowFirstColumn="0" w:lastRowLastColumn="0"/>
+            </w:pPr>
+            <w:r>
+              <w:t xml:space="preserve">En fournissant des outils de management des équipes techniques, l’entreprise pourra suivre </w:t>
+            </w:r>
+            <w:r>
+              <w:t>le traitement</w:t>
+            </w:r>
+            <w:r>
+              <w:t xml:space="preserve"> de chaque demande cliente.</w:t>
+            </w:r>
+          </w:p>
+        </w:tc>
+        <w:tc>
+          <w:tcPr>
+            <w:tcW w:w="1696" w:type="dxa"/>
+          </w:tcPr>
+          <w:p>
+            <w:pPr>
+              <w:cnfStyle w:val="000000000000" w:firstRow="0" w:lastRow="0" w:firstColumn="0" w:lastColumn="0" w:oddVBand="0" w:evenVBand="0" w:oddHBand="0" w:evenHBand="0" w:firstRowFirstColumn="0" w:firstRowLastColumn="0" w:lastRowFirstColumn="0" w:lastRowLastColumn="0"/>
+            </w:pPr>
+            <w:r>
+              <w:t>Business</w:t>
+            </w:r>
+          </w:p>
+        </w:tc>
+      </w:tr>
+      <w:tr>
+        <w:trPr>
+          <w:cnfStyle w:val="000000100000" w:firstRow="0" w:lastRow="0" w:firstColumn="0" w:lastColumn="0" w:oddVBand="0" w:evenVBand="0" w:oddHBand="1" w:evenHBand="0" w:firstRowFirstColumn="0" w:firstRowLastColumn="0" w:lastRowFirstColumn="0" w:lastRowLastColumn="0"/>
+        </w:trPr>
+        <w:tc>
+          <w:tcPr>
+            <w:cnfStyle w:val="001000000000" w:firstRow="0" w:lastRow="0" w:firstColumn="1" w:lastColumn="0" w:oddVBand="0" w:evenVBand="0" w:oddHBand="0" w:evenHBand="0" w:firstRowFirstColumn="0" w:firstRowLastColumn="0" w:lastRowFirstColumn="0" w:lastRowLastColumn="0"/>
+            <w:tcW w:w="1838" w:type="dxa"/>
+          </w:tcPr>
+          <w:p>
+            <w:r>
+              <w:t xml:space="preserve">Motivation </w:t>
+            </w:r>
+          </w:p>
+        </w:tc>
+        <w:tc>
+          <w:tcPr>
+            <w:tcW w:w="5528" w:type="dxa"/>
+          </w:tcPr>
+          <w:p>
+            <w:pPr>
+              <w:cnfStyle w:val="000000100000" w:firstRow="0" w:lastRow="0" w:firstColumn="0" w:lastColumn="0" w:oddVBand="0" w:evenVBand="0" w:oddHBand="1" w:evenHBand="0" w:firstRowFirstColumn="0" w:firstRowLastColumn="0" w:lastRowFirstColumn="0" w:lastRowLastColumn="0"/>
+            </w:pPr>
+            <w:r>
+              <w:t>L’entreprise souhaite satisfaire les équipes en facilitant l’exécution de leur tâche, en leur proposant des outils supplémentaires.</w:t>
+            </w:r>
+          </w:p>
+        </w:tc>
+        <w:tc>
+          <w:tcPr>
+            <w:tcW w:w="1696" w:type="dxa"/>
+          </w:tcPr>
+          <w:p>
+            <w:pPr>
+              <w:cnfStyle w:val="000000100000" w:firstRow="0" w:lastRow="0" w:firstColumn="0" w:lastColumn="0" w:oddVBand="0" w:evenVBand="0" w:oddHBand="1" w:evenHBand="0" w:firstRowFirstColumn="0" w:firstRowLastColumn="0" w:lastRowFirstColumn="0" w:lastRowLastColumn="0"/>
+            </w:pPr>
+            <w:r>
+              <w:t>Business</w:t>
+            </w:r>
+          </w:p>
+        </w:tc>
+      </w:tr>
+      <w:tr>
+        <w:tc>
+          <w:tcPr>
+            <w:cnfStyle w:val="001000000000" w:firstRow="0" w:lastRow="0" w:firstColumn="1" w:lastColumn="0" w:oddVBand="0" w:evenVBand="0" w:oddHBand="0" w:evenHBand="0" w:firstRowFirstColumn="0" w:firstRowLastColumn="0" w:lastRowFirstColumn="0" w:lastRowLastColumn="0"/>
+            <w:tcW w:w="1838" w:type="dxa"/>
+          </w:tcPr>
+          <w:p>
+            <w:r>
+              <w:t>Intégrité des données</w:t>
+            </w:r>
+          </w:p>
+        </w:tc>
+        <w:tc>
+          <w:tcPr>
+            <w:tcW w:w="5528" w:type="dxa"/>
+          </w:tcPr>
+          <w:p>
+            <w:pPr>
+              <w:cnfStyle w:val="000000000000" w:firstRow="0" w:lastRow="0" w:firstColumn="0" w:lastColumn="0" w:oddVBand="0" w:evenVBand="0" w:oddHBand="0" w:evenHBand="0" w:firstRowFirstColumn="0" w:firstRowLastColumn="0" w:lastRowFirstColumn="0" w:lastRowLastColumn="0"/>
+            </w:pPr>
+            <w:r>
+              <w:t>En mutualisant les données dans une technologie commune et avec l’ajout d’outils de gestion plus collaboratif</w:t>
+            </w:r>
+          </w:p>
+          <w:p>
+            <w:pPr>
+              <w:cnfStyle w:val="000000000000" w:firstRow="0" w:lastRow="0" w:firstColumn="0" w:lastColumn="0" w:oddVBand="0" w:evenVBand="0" w:oddHBand="0" w:evenHBand="0" w:firstRowFirstColumn="0" w:firstRowLastColumn="0" w:lastRowFirstColumn="0" w:lastRowLastColumn="0"/>
+            </w:pPr>
+          </w:p>
+        </w:tc>
+        <w:tc>
+          <w:tcPr>
+            <w:tcW w:w="1696" w:type="dxa"/>
+          </w:tcPr>
+          <w:p>
+            <w:pPr>
+              <w:cnfStyle w:val="000000000000" w:firstRow="0" w:lastRow="0" w:firstColumn="0" w:lastColumn="0" w:oddVBand="0" w:evenVBand="0" w:oddHBand="0" w:evenHBand="0" w:firstRowFirstColumn="0" w:firstRowLastColumn="0" w:lastRowFirstColumn="0" w:lastRowLastColumn="0"/>
+            </w:pPr>
+            <w:r>
+              <w:t>Données</w:t>
+            </w:r>
+          </w:p>
+        </w:tc>
+      </w:tr>
+      <w:tr>
+        <w:trPr>
+          <w:cnfStyle w:val="000000100000" w:firstRow="0" w:lastRow="0" w:firstColumn="0" w:lastColumn="0" w:oddVBand="0" w:evenVBand="0" w:oddHBand="1" w:evenHBand="0" w:firstRowFirstColumn="0" w:firstRowLastColumn="0" w:lastRowFirstColumn="0" w:lastRowLastColumn="0"/>
+        </w:trPr>
+        <w:tc>
+          <w:tcPr>
+            <w:cnfStyle w:val="001000000000" w:firstRow="0" w:lastRow="0" w:firstColumn="1" w:lastColumn="0" w:oddVBand="0" w:evenVBand="0" w:oddHBand="0" w:evenHBand="0" w:firstRowFirstColumn="0" w:firstRowLastColumn="0" w:lastRowFirstColumn="0" w:lastRowLastColumn="0"/>
+            <w:tcW w:w="1838" w:type="dxa"/>
+          </w:tcPr>
+          <w:p>
+            <w:r>
+              <w:t>Financier</w:t>
+            </w:r>
+          </w:p>
+        </w:tc>
+        <w:tc>
+          <w:tcPr>
+            <w:tcW w:w="5528" w:type="dxa"/>
+          </w:tcPr>
+          <w:p>
+            <w:pPr>
+              <w:cnfStyle w:val="000000100000" w:firstRow="0" w:lastRow="0" w:firstColumn="0" w:lastColumn="0" w:oddVBand="0" w:evenVBand="0" w:oddHBand="1" w:evenHBand="0" w:firstRowFirstColumn="0" w:firstRowLastColumn="0" w:lastRowFirstColumn="0" w:lastRowLastColumn="0"/>
+            </w:pPr>
+            <w:r>
+              <w:t xml:space="preserve">Suppression d’outils difficile et cher à maintenir </w:t>
+            </w:r>
+          </w:p>
+        </w:tc>
+        <w:tc>
+          <w:tcPr>
+            <w:tcW w:w="1696" w:type="dxa"/>
+          </w:tcPr>
+          <w:p>
+            <w:pPr>
+              <w:cnfStyle w:val="000000100000" w:firstRow="0" w:lastRow="0" w:firstColumn="0" w:lastColumn="0" w:oddVBand="0" w:evenVBand="0" w:oddHBand="1" w:evenHBand="0" w:firstRowFirstColumn="0" w:firstRowLastColumn="0" w:lastRowFirstColumn="0" w:lastRowLastColumn="0"/>
+            </w:pPr>
+            <w:r>
+              <w:t>Technologique</w:t>
+            </w:r>
+          </w:p>
+        </w:tc>
+      </w:tr>
+    </w:tbl>
+    <w:p/>
+    <w:p>
+      <w:pPr>
+        <w:pStyle w:val="Titre2"/>
+        <w:numPr>
+          <w:ilvl w:val="1"/>
+          <w:numId w:val="1"/>
+        </w:numPr>
+        <w:ind w:left="851" w:hanging="436"/>
+      </w:pPr>
+      <w:bookmarkStart w:id="8" w:name="_Toc118031139"/>
+      <w:r>
+        <w:t>B</w:t>
+      </w:r>
+      <w:r>
+        <w:t>énéfice</w:t>
+      </w:r>
+      <w:r>
+        <w:t>s</w:t>
+      </w:r>
+      <w:bookmarkEnd w:id="8"/>
+    </w:p>
+    <w:p/>
+    <w:p>
+      <w:r>
+        <w:t>Les bénéfices sont multiples, ci-dessous un diagramme de bénéfices les synthétisants :</w:t>
+      </w:r>
+    </w:p>
+    <w:p/>
+    <w:p/>
+    <w:p/>
+    <w:p>
+      <w:pPr>
+        <w:pStyle w:val="Paragraphedeliste"/>
+      </w:pPr>
+    </w:p>
     <w:p>
       <w:pPr>
         <w:pStyle w:val="Titre1"/>
@@ -924,12 +2561,92 @@
         </w:numPr>
         <w:ind w:left="284" w:hanging="284"/>
       </w:pPr>
-      <w:bookmarkStart w:id="5" w:name="_Toc115007890"/>
-      <w:r>
-        <w:t>Les échéances</w:t>
-      </w:r>
-      <w:bookmarkEnd w:id="5"/>
+      <w:bookmarkStart w:id="9" w:name="_Toc118031140"/>
+      <w:r>
+        <w:t>Plan de migration axé sur le temps</w:t>
+      </w:r>
+      <w:bookmarkEnd w:id="9"/>
     </w:p>
+    <w:p/>
+    <w:p>
+      <w:pPr>
+        <w:pStyle w:val="Titre2"/>
+        <w:numPr>
+          <w:ilvl w:val="1"/>
+          <w:numId w:val="1"/>
+        </w:numPr>
+        <w:ind w:left="851" w:hanging="436"/>
+      </w:pPr>
+      <w:bookmarkStart w:id="10" w:name="_Toc118031141"/>
+      <w:r>
+        <w:t>Description</w:t>
+      </w:r>
+      <w:bookmarkEnd w:id="10"/>
+    </w:p>
+    <w:p/>
+    <w:p>
+      <w:pPr>
+        <w:pStyle w:val="Titre2"/>
+        <w:numPr>
+          <w:ilvl w:val="1"/>
+          <w:numId w:val="1"/>
+        </w:numPr>
+        <w:ind w:left="851" w:hanging="436"/>
+      </w:pPr>
+      <w:bookmarkStart w:id="11" w:name="_Toc118031142"/>
+      <w:r>
+        <w:t>Plan de migration</w:t>
+      </w:r>
+      <w:bookmarkEnd w:id="11"/>
+    </w:p>
+    <w:p/>
+    <w:p>
+      <w:pPr>
+        <w:pStyle w:val="Titre2"/>
+        <w:numPr>
+          <w:ilvl w:val="1"/>
+          <w:numId w:val="1"/>
+        </w:numPr>
+        <w:ind w:left="851" w:hanging="436"/>
+      </w:pPr>
+      <w:bookmarkStart w:id="12" w:name="_Toc118031143"/>
+      <w:r>
+        <w:t>Options de migration</w:t>
+      </w:r>
+      <w:bookmarkEnd w:id="12"/>
+    </w:p>
+    <w:p/>
+    <w:p>
+      <w:pPr>
+        <w:pStyle w:val="Titre2"/>
+        <w:numPr>
+          <w:ilvl w:val="1"/>
+          <w:numId w:val="1"/>
+        </w:numPr>
+        <w:ind w:left="851" w:hanging="436"/>
+      </w:pPr>
+      <w:r>
+        <w:lastRenderedPageBreak/>
+        <w:t>Bénéfices de migration</w:t>
+      </w:r>
+    </w:p>
+    <w:p/>
+    <w:p>
+      <w:pPr>
+        <w:pStyle w:val="Titre2"/>
+        <w:numPr>
+          <w:ilvl w:val="1"/>
+          <w:numId w:val="1"/>
+        </w:numPr>
+        <w:ind w:left="851" w:hanging="436"/>
+      </w:pPr>
+      <w:bookmarkStart w:id="13" w:name="_Toc118031145"/>
+      <w:r>
+        <w:t>Estimation des couts de chaque option de migration</w:t>
+      </w:r>
+      <w:bookmarkEnd w:id="13"/>
+    </w:p>
+    <w:p/>
     <w:p/>
     <w:p>
       <w:pPr>
@@ -940,17 +2657,63 @@
         </w:numPr>
         <w:ind w:left="284" w:hanging="284"/>
       </w:pPr>
-      <w:bookmarkStart w:id="6" w:name="_Toc115007891"/>
-      <w:r>
-        <w:t xml:space="preserve">Les </w:t>
-      </w:r>
-      <w:r>
-        <w:t>responsables</w:t>
-      </w:r>
-      <w:bookmarkEnd w:id="6"/>
+      <w:bookmarkStart w:id="14" w:name="_Toc118031146"/>
+      <w:r>
+        <w:t>Recommandation de migration</w:t>
+      </w:r>
+      <w:bookmarkEnd w:id="14"/>
     </w:p>
     <w:p/>
+    <w:p>
+      <w:pPr>
+        <w:pStyle w:val="Titre2"/>
+        <w:numPr>
+          <w:ilvl w:val="1"/>
+          <w:numId w:val="1"/>
+        </w:numPr>
+        <w:ind w:left="851" w:hanging="436"/>
+      </w:pPr>
+      <w:bookmarkStart w:id="15" w:name="_Toc118031147"/>
+      <w:r>
+        <w:t xml:space="preserve">Critères de mesure de l'efficacité </w:t>
+      </w:r>
+      <w:bookmarkEnd w:id="15"/>
+      <w:r>
+        <w:t>du projet</w:t>
+      </w:r>
+    </w:p>
     <w:p/>
+    <w:p>
+      <w:pPr>
+        <w:pStyle w:val="Titre2"/>
+        <w:numPr>
+          <w:ilvl w:val="1"/>
+          <w:numId w:val="1"/>
+        </w:numPr>
+        <w:ind w:left="851" w:hanging="436"/>
+      </w:pPr>
+      <w:bookmarkStart w:id="16" w:name="_Toc118031148"/>
+      <w:r>
+        <w:t>Risques et problèmes</w:t>
+      </w:r>
+      <w:bookmarkEnd w:id="16"/>
+    </w:p>
+    <w:p/>
+    <w:p>
+      <w:pPr>
+        <w:pStyle w:val="Titre2"/>
+        <w:numPr>
+          <w:ilvl w:val="1"/>
+          <w:numId w:val="1"/>
+        </w:numPr>
+        <w:ind w:left="851" w:hanging="436"/>
+      </w:pPr>
+      <w:bookmarkStart w:id="17" w:name="_Toc118031149"/>
+      <w:r>
+        <w:t>Éléments constitutifs de la solution</w:t>
+      </w:r>
+      <w:bookmarkEnd w:id="17"/>
+    </w:p>
     <w:p/>
     <w:p/>
     <w:p/>
@@ -1607,6 +3370,28 @@
       <w:szCs w:val="32"/>
     </w:rPr>
   </w:style>
+  <w:style w:type="paragraph" w:styleId="Titre2">
+    <w:name w:val="heading 2"/>
+    <w:basedOn w:val="Normal"/>
+    <w:next w:val="Normal"/>
+    <w:link w:val="Titre2Car"/>
+    <w:uiPriority w:val="9"/>
+    <w:unhideWhenUsed/>
+    <w:qFormat/>
+    <w:rsid w:val="00432F37"/>
+    <w:pPr>
+      <w:keepNext/>
+      <w:keepLines/>
+      <w:spacing w:before="40" w:after="0"/>
+      <w:outlineLvl w:val="1"/>
+    </w:pPr>
+    <w:rPr>
+      <w:rFonts w:asciiTheme="majorHAnsi" w:eastAsiaTheme="majorEastAsia" w:hAnsiTheme="majorHAnsi" w:cstheme="majorBidi"/>
+      <w:color w:val="2F5496" w:themeColor="accent1" w:themeShade="BF"/>
+      <w:sz w:val="26"/>
+      <w:szCs w:val="26"/>
+    </w:rPr>
+  </w:style>
   <w:style w:type="character" w:default="1" w:styleId="Policepardfaut">
     <w:name w:val="Default Paragraph Font"/>
     <w:uiPriority w:val="1"/>
@@ -1782,6 +3567,191 @@
     <w:link w:val="Pieddepage"/>
     <w:uiPriority w:val="99"/>
     <w:rsid w:val="0012445D"/>
+  </w:style>
+  <w:style w:type="character" w:customStyle="1" w:styleId="Titre2Car">
+    <w:name w:val="Titre 2 Car"/>
+    <w:basedOn w:val="Policepardfaut"/>
+    <w:link w:val="Titre2"/>
+    <w:uiPriority w:val="9"/>
+    <w:rsid w:val="00432F37"/>
+    <w:rPr>
+      <w:rFonts w:asciiTheme="majorHAnsi" w:eastAsiaTheme="majorEastAsia" w:hAnsiTheme="majorHAnsi" w:cstheme="majorBidi"/>
+      <w:color w:val="2F5496" w:themeColor="accent1" w:themeShade="BF"/>
+      <w:sz w:val="26"/>
+      <w:szCs w:val="26"/>
+    </w:rPr>
+  </w:style>
+  <w:style w:type="paragraph" w:customStyle="1" w:styleId="TableText">
+    <w:name w:val="Table Text"/>
+    <w:rsid w:val="00432F37"/>
+    <w:pPr>
+      <w:tabs>
+        <w:tab w:val="right" w:pos="9720"/>
+      </w:tabs>
+      <w:spacing w:before="40" w:after="40" w:line="240" w:lineRule="auto"/>
+    </w:pPr>
+    <w:rPr>
+      <w:rFonts w:ascii="Times New Roman" w:eastAsia="Times New Roman" w:hAnsi="Times New Roman" w:cs="Times New Roman"/>
+      <w:bCs/>
+      <w:sz w:val="20"/>
+      <w:szCs w:val="24"/>
+      <w:lang w:val="en-GB"/>
+    </w:rPr>
+  </w:style>
+  <w:style w:type="paragraph" w:styleId="Paragraphedeliste">
+    <w:name w:val="List Paragraph"/>
+    <w:basedOn w:val="Normal"/>
+    <w:uiPriority w:val="34"/>
+    <w:qFormat/>
+    <w:rsid w:val="00432F37"/>
+    <w:pPr>
+      <w:ind w:left="720"/>
+      <w:contextualSpacing/>
+    </w:pPr>
+  </w:style>
+  <w:style w:type="paragraph" w:styleId="TM2">
+    <w:name w:val="toc 2"/>
+    <w:basedOn w:val="Normal"/>
+    <w:next w:val="Normal"/>
+    <w:autoRedefine/>
+    <w:uiPriority w:val="39"/>
+    <w:unhideWhenUsed/>
+    <w:rsid w:val="0081784A"/>
+    <w:pPr>
+      <w:spacing w:after="100"/>
+      <w:ind w:left="220"/>
+    </w:pPr>
+  </w:style>
+  <w:style w:type="paragraph" w:styleId="PrformatHTML">
+    <w:name w:val="HTML Preformatted"/>
+    <w:basedOn w:val="Normal"/>
+    <w:link w:val="PrformatHTMLCar"/>
+    <w:uiPriority w:val="99"/>
+    <w:semiHidden/>
+    <w:unhideWhenUsed/>
+    <w:rsid w:val="006A6B6F"/>
+    <w:pPr>
+      <w:tabs>
+        <w:tab w:val="left" w:pos="916"/>
+        <w:tab w:val="left" w:pos="1832"/>
+        <w:tab w:val="left" w:pos="2748"/>
+        <w:tab w:val="left" w:pos="3664"/>
+        <w:tab w:val="left" w:pos="4580"/>
+        <w:tab w:val="left" w:pos="5496"/>
+        <w:tab w:val="left" w:pos="6412"/>
+        <w:tab w:val="left" w:pos="7328"/>
+        <w:tab w:val="left" w:pos="8244"/>
+        <w:tab w:val="left" w:pos="9160"/>
+        <w:tab w:val="left" w:pos="10076"/>
+        <w:tab w:val="left" w:pos="10992"/>
+        <w:tab w:val="left" w:pos="11908"/>
+        <w:tab w:val="left" w:pos="12824"/>
+        <w:tab w:val="left" w:pos="13740"/>
+        <w:tab w:val="left" w:pos="14656"/>
+      </w:tabs>
+      <w:spacing w:after="0" w:line="240" w:lineRule="auto"/>
+    </w:pPr>
+    <w:rPr>
+      <w:rFonts w:ascii="Courier New" w:eastAsia="Times New Roman" w:hAnsi="Courier New" w:cs="Courier New"/>
+      <w:sz w:val="20"/>
+      <w:szCs w:val="20"/>
+      <w:lang w:eastAsia="fr-FR"/>
+    </w:rPr>
+  </w:style>
+  <w:style w:type="character" w:customStyle="1" w:styleId="PrformatHTMLCar">
+    <w:name w:val="Préformaté HTML Car"/>
+    <w:basedOn w:val="Policepardfaut"/>
+    <w:link w:val="PrformatHTML"/>
+    <w:uiPriority w:val="99"/>
+    <w:semiHidden/>
+    <w:rsid w:val="006A6B6F"/>
+    <w:rPr>
+      <w:rFonts w:ascii="Courier New" w:eastAsia="Times New Roman" w:hAnsi="Courier New" w:cs="Courier New"/>
+      <w:sz w:val="20"/>
+      <w:szCs w:val="20"/>
+      <w:lang w:eastAsia="fr-FR"/>
+    </w:rPr>
+  </w:style>
+  <w:style w:type="character" w:customStyle="1" w:styleId="y2iqfc">
+    <w:name w:val="y2iqfc"/>
+    <w:basedOn w:val="Policepardfaut"/>
+    <w:rsid w:val="006A6B6F"/>
+  </w:style>
+  <w:style w:type="table" w:styleId="TableauGrille4-Accentuation5">
+    <w:name w:val="Grid Table 4 Accent 5"/>
+    <w:basedOn w:val="TableauNormal"/>
+    <w:uiPriority w:val="49"/>
+    <w:rsid w:val="00732D36"/>
+    <w:pPr>
+      <w:spacing w:after="0" w:line="240" w:lineRule="auto"/>
+    </w:pPr>
+    <w:tblPr>
+      <w:tblStyleRowBandSize w:val="1"/>
+      <w:tblStyleColBandSize w:val="1"/>
+      <w:tblBorders>
+        <w:top w:val="single" w:sz="4" w:space="0" w:color="9CC2E5" w:themeColor="accent5" w:themeTint="99"/>
+        <w:left w:val="single" w:sz="4" w:space="0" w:color="9CC2E5" w:themeColor="accent5" w:themeTint="99"/>
+        <w:bottom w:val="single" w:sz="4" w:space="0" w:color="9CC2E5" w:themeColor="accent5" w:themeTint="99"/>
+        <w:right w:val="single" w:sz="4" w:space="0" w:color="9CC2E5" w:themeColor="accent5" w:themeTint="99"/>
+        <w:insideH w:val="single" w:sz="4" w:space="0" w:color="9CC2E5" w:themeColor="accent5" w:themeTint="99"/>
+        <w:insideV w:val="single" w:sz="4" w:space="0" w:color="9CC2E5" w:themeColor="accent5" w:themeTint="99"/>
+      </w:tblBorders>
+    </w:tblPr>
+    <w:tblStylePr w:type="firstRow">
+      <w:rPr>
+        <w:b/>
+        <w:bCs/>
+        <w:color w:val="FFFFFF" w:themeColor="background1"/>
+      </w:rPr>
+      <w:tblPr/>
+      <w:tcPr>
+        <w:tcBorders>
+          <w:top w:val="single" w:sz="4" w:space="0" w:color="5B9BD5" w:themeColor="accent5"/>
+          <w:left w:val="single" w:sz="4" w:space="0" w:color="5B9BD5" w:themeColor="accent5"/>
+          <w:bottom w:val="single" w:sz="4" w:space="0" w:color="5B9BD5" w:themeColor="accent5"/>
+          <w:right w:val="single" w:sz="4" w:space="0" w:color="5B9BD5" w:themeColor="accent5"/>
+          <w:insideH w:val="nil"/>
+          <w:insideV w:val="nil"/>
+        </w:tcBorders>
+        <w:shd w:val="clear" w:color="auto" w:fill="5B9BD5" w:themeFill="accent5"/>
+      </w:tcPr>
+    </w:tblStylePr>
+    <w:tblStylePr w:type="lastRow">
+      <w:rPr>
+        <w:b/>
+        <w:bCs/>
+      </w:rPr>
+      <w:tblPr/>
+      <w:tcPr>
+        <w:tcBorders>
+          <w:top w:val="double" w:sz="4" w:space="0" w:color="5B9BD5" w:themeColor="accent5"/>
+        </w:tcBorders>
+      </w:tcPr>
+    </w:tblStylePr>
+    <w:tblStylePr w:type="firstCol">
+      <w:rPr>
+        <w:b/>
+        <w:bCs/>
+      </w:rPr>
+    </w:tblStylePr>
+    <w:tblStylePr w:type="lastCol">
+      <w:rPr>
+        <w:b/>
+        <w:bCs/>
+      </w:rPr>
+    </w:tblStylePr>
+    <w:tblStylePr w:type="band1Vert">
+      <w:tblPr/>
+      <w:tcPr>
+        <w:shd w:val="clear" w:color="auto" w:fill="DEEAF6" w:themeFill="accent5" w:themeFillTint="33"/>
+      </w:tcPr>
+    </w:tblStylePr>
+    <w:tblStylePr w:type="band1Horz">
+      <w:tblPr/>
+      <w:tcPr>
+        <w:shd w:val="clear" w:color="auto" w:fill="DEEAF6" w:themeFill="accent5" w:themeFillTint="33"/>
+      </w:tcPr>
+    </w:tblStylePr>
   </w:style>
 </w:styles>
 </file>

</xml_diff>